<commit_message>
Att dos 49 do segundo tempo
</commit_message>
<xml_diff>
--- a/MySQL - Segurança e Controle de Acesso - Grupo Kevin, Lucas e Rodrigo.docx
+++ b/MySQL - Segurança e Controle de Acesso - Grupo Kevin, Lucas e Rodrigo.docx
@@ -469,7 +469,7 @@
     </w:p>
     <w:p>
       <w:pPr>
-        <w:pStyle w:val="ndicedeilustraes"/>
+        <w:pStyle w:val="TableofFigures"/>
         <w:tabs>
           <w:tab w:val="right" w:leader="dot" w:pos="8494"/>
         </w:tabs>
@@ -593,7 +593,7 @@
     </w:p>
     <w:p>
       <w:pPr>
-        <w:pStyle w:val="ndicedeilustraes"/>
+        <w:pStyle w:val="TableofFigures"/>
         <w:tabs>
           <w:tab w:val="right" w:leader="dot" w:pos="8494"/>
         </w:tabs>
@@ -690,7 +690,7 @@
     </w:p>
     <w:p>
       <w:pPr>
-        <w:pStyle w:val="ndicedeilustraes"/>
+        <w:pStyle w:val="TableofFigures"/>
         <w:tabs>
           <w:tab w:val="right" w:leader="dot" w:pos="8494"/>
         </w:tabs>
@@ -787,7 +787,7 @@
     </w:p>
     <w:p>
       <w:pPr>
-        <w:pStyle w:val="ndicedeilustraes"/>
+        <w:pStyle w:val="TableofFigures"/>
         <w:tabs>
           <w:tab w:val="right" w:leader="dot" w:pos="8494"/>
         </w:tabs>
@@ -868,7 +868,7 @@
             <w:sz w:val="24"/>
             <w:szCs w:val="24"/>
           </w:rPr>
-          <w:t>6</w:t>
+          <w:t>7</w:t>
         </w:r>
         <w:r>
           <w:rPr>
@@ -884,7 +884,7 @@
     </w:p>
     <w:p>
       <w:pPr>
-        <w:pStyle w:val="ndicedeilustraes"/>
+        <w:pStyle w:val="TableofFigures"/>
         <w:tabs>
           <w:tab w:val="right" w:leader="dot" w:pos="8494"/>
         </w:tabs>
@@ -981,7 +981,7 @@
     </w:p>
     <w:p>
       <w:pPr>
-        <w:pStyle w:val="ndicedeilustraes"/>
+        <w:pStyle w:val="TableofFigures"/>
         <w:tabs>
           <w:tab w:val="right" w:leader="dot" w:pos="8494"/>
         </w:tabs>
@@ -1078,7 +1078,7 @@
     </w:p>
     <w:p>
       <w:pPr>
-        <w:pStyle w:val="ndicedeilustraes"/>
+        <w:pStyle w:val="TableofFigures"/>
         <w:tabs>
           <w:tab w:val="right" w:leader="dot" w:pos="8494"/>
         </w:tabs>
@@ -1175,7 +1175,7 @@
     </w:p>
     <w:p>
       <w:pPr>
-        <w:pStyle w:val="ndicedeilustraes"/>
+        <w:pStyle w:val="TableofFigures"/>
         <w:tabs>
           <w:tab w:val="right" w:leader="dot" w:pos="8494"/>
         </w:tabs>
@@ -1272,7 +1272,7 @@
     </w:p>
     <w:p>
       <w:pPr>
-        <w:pStyle w:val="ndicedeilustraes"/>
+        <w:pStyle w:val="TableofFigures"/>
         <w:tabs>
           <w:tab w:val="right" w:leader="dot" w:pos="8494"/>
         </w:tabs>
@@ -1369,7 +1369,7 @@
     </w:p>
     <w:p>
       <w:pPr>
-        <w:pStyle w:val="ndicedeilustraes"/>
+        <w:pStyle w:val="TableofFigures"/>
         <w:tabs>
           <w:tab w:val="right" w:leader="dot" w:pos="8494"/>
         </w:tabs>
@@ -1466,7 +1466,7 @@
     </w:p>
     <w:p>
       <w:pPr>
-        <w:pStyle w:val="ndicedeilustraes"/>
+        <w:pStyle w:val="TableofFigures"/>
         <w:tabs>
           <w:tab w:val="right" w:leader="dot" w:pos="8494"/>
         </w:tabs>
@@ -1563,7 +1563,7 @@
     </w:p>
     <w:p>
       <w:pPr>
-        <w:pStyle w:val="ndicedeilustraes"/>
+        <w:pStyle w:val="TableofFigures"/>
         <w:tabs>
           <w:tab w:val="right" w:leader="dot" w:pos="8494"/>
         </w:tabs>
@@ -1660,7 +1660,7 @@
     </w:p>
     <w:p>
       <w:pPr>
-        <w:pStyle w:val="ndicedeilustraes"/>
+        <w:pStyle w:val="TableofFigures"/>
         <w:tabs>
           <w:tab w:val="right" w:leader="dot" w:pos="8494"/>
         </w:tabs>
@@ -1757,7 +1757,7 @@
     </w:p>
     <w:p>
       <w:pPr>
-        <w:pStyle w:val="ndicedeilustraes"/>
+        <w:pStyle w:val="TableofFigures"/>
         <w:tabs>
           <w:tab w:val="right" w:leader="dot" w:pos="8494"/>
         </w:tabs>
@@ -1854,7 +1854,7 @@
     </w:p>
     <w:p>
       <w:pPr>
-        <w:pStyle w:val="ndicedeilustraes"/>
+        <w:pStyle w:val="TableofFigures"/>
         <w:tabs>
           <w:tab w:val="right" w:leader="dot" w:pos="8494"/>
         </w:tabs>
@@ -1951,7 +1951,7 @@
     </w:p>
     <w:p>
       <w:pPr>
-        <w:pStyle w:val="ndicedeilustraes"/>
+        <w:pStyle w:val="TableofFigures"/>
         <w:tabs>
           <w:tab w:val="right" w:leader="dot" w:pos="8494"/>
         </w:tabs>
@@ -2048,7 +2048,7 @@
     </w:p>
     <w:p>
       <w:pPr>
-        <w:pStyle w:val="ndicedeilustraes"/>
+        <w:pStyle w:val="TableofFigures"/>
         <w:tabs>
           <w:tab w:val="right" w:leader="dot" w:pos="8494"/>
         </w:tabs>
@@ -2145,7 +2145,7 @@
     </w:p>
     <w:p>
       <w:pPr>
-        <w:pStyle w:val="ndicedeilustraes"/>
+        <w:pStyle w:val="TableofFigures"/>
         <w:tabs>
           <w:tab w:val="right" w:leader="dot" w:pos="8494"/>
         </w:tabs>
@@ -2163,7 +2163,6 @@
           <w:rPr>
             <w:rStyle w:val="Hyperlink"/>
             <w:rFonts w:ascii="Times New Roman" w:hAnsi="Times New Roman" w:cs="Times New Roman"/>
-            <w:i/>
             <w:iCs/>
             <w:noProof/>
             <w:sz w:val="24"/>
@@ -2244,7 +2243,7 @@
     </w:p>
     <w:p>
       <w:pPr>
-        <w:pStyle w:val="ndicedeilustraes"/>
+        <w:pStyle w:val="TableofFigures"/>
         <w:tabs>
           <w:tab w:val="right" w:leader="dot" w:pos="8494"/>
         </w:tabs>
@@ -2262,7 +2261,6 @@
           <w:rPr>
             <w:rStyle w:val="Hyperlink"/>
             <w:rFonts w:ascii="Times New Roman" w:hAnsi="Times New Roman" w:cs="Times New Roman"/>
-            <w:i/>
             <w:iCs/>
             <w:noProof/>
             <w:sz w:val="24"/>
@@ -2367,6 +2365,8 @@
         </w:rPr>
         <w:fldChar w:fldCharType="end"/>
       </w:r>
+      <w:bookmarkStart w:id="0" w:name="_GoBack"/>
+      <w:bookmarkEnd w:id="0"/>
     </w:p>
     <w:p>
       <w:pPr>
@@ -2686,7 +2686,7 @@
     </w:p>
     <w:p>
       <w:pPr>
-        <w:pStyle w:val="Legenda"/>
+        <w:pStyle w:val="Caption"/>
         <w:jc w:val="center"/>
         <w:rPr>
           <w:rFonts w:ascii="Times New Roman" w:hAnsi="Times New Roman" w:cs="Times New Roman"/>
@@ -2695,7 +2695,7 @@
           <w:szCs w:val="28"/>
         </w:rPr>
       </w:pPr>
-      <w:bookmarkStart w:id="0" w:name="_Toc509315154"/>
+      <w:bookmarkStart w:id="1" w:name="_Toc509315154"/>
       <w:r>
         <w:rPr>
           <w:rFonts w:ascii="Times New Roman" w:hAnsi="Times New Roman" w:cs="Times New Roman"/>
@@ -2756,7 +2756,7 @@
       <w:r>
         <w:t>.</w:t>
       </w:r>
-      <w:bookmarkEnd w:id="0"/>
+      <w:bookmarkEnd w:id="1"/>
     </w:p>
     <w:p>
       <w:pPr>
@@ -2922,7 +2922,7 @@
     </w:p>
     <w:p>
       <w:pPr>
-        <w:pStyle w:val="PargrafodaLista"/>
+        <w:pStyle w:val="ListParagraph"/>
         <w:numPr>
           <w:ilvl w:val="0"/>
           <w:numId w:val="3"/>
@@ -2969,7 +2969,7 @@
     </w:p>
     <w:p>
       <w:pPr>
-        <w:pStyle w:val="PargrafodaLista"/>
+        <w:pStyle w:val="ListParagraph"/>
         <w:jc w:val="both"/>
         <w:rPr>
           <w:rFonts w:ascii="Times New Roman" w:hAnsi="Times New Roman" w:cs="Times New Roman"/>
@@ -2980,7 +2980,7 @@
     </w:p>
     <w:p>
       <w:pPr>
-        <w:pStyle w:val="PargrafodaLista"/>
+        <w:pStyle w:val="ListParagraph"/>
         <w:jc w:val="both"/>
         <w:rPr>
           <w:rFonts w:ascii="Times New Roman" w:hAnsi="Times New Roman" w:cs="Times New Roman"/>
@@ -2991,7 +2991,7 @@
     </w:p>
     <w:p>
       <w:pPr>
-        <w:pStyle w:val="PargrafodaLista"/>
+        <w:pStyle w:val="ListParagraph"/>
         <w:jc w:val="both"/>
         <w:rPr>
           <w:rFonts w:ascii="Times New Roman" w:hAnsi="Times New Roman" w:cs="Times New Roman"/>
@@ -3002,7 +3002,7 @@
     </w:p>
     <w:p>
       <w:pPr>
-        <w:pStyle w:val="Legenda"/>
+        <w:pStyle w:val="Caption"/>
         <w:keepNext/>
         <w:jc w:val="center"/>
       </w:pPr>
@@ -3070,7 +3070,7 @@
     </w:p>
     <w:tbl>
       <w:tblPr>
-        <w:tblStyle w:val="TabeladeGrade4-nfase1"/>
+        <w:tblStyle w:val="GridTable4-Accent1"/>
         <w:tblW w:w="0" w:type="auto"/>
         <w:tblInd w:w="846" w:type="dxa"/>
         <w:tblLook w:val="04A0" w:firstRow="1" w:lastRow="0" w:firstColumn="1" w:lastColumn="0" w:noHBand="0" w:noVBand="1"/>
@@ -3267,7 +3267,7 @@
           </w:tcPr>
           <w:p>
             <w:pPr>
-              <w:pStyle w:val="Pr-formataoHTML"/>
+              <w:pStyle w:val="HTMLPreformatted"/>
               <w:jc w:val="both"/>
               <w:cnfStyle w:val="000000000000" w:firstRow="0" w:lastRow="0" w:firstColumn="0" w:lastColumn="0" w:oddVBand="0" w:evenVBand="0" w:oddHBand="0" w:evenHBand="0" w:firstRowFirstColumn="0" w:firstRowLastColumn="0" w:lastRowFirstColumn="0" w:lastRowLastColumn="0"/>
               <w:rPr>
@@ -3339,7 +3339,7 @@
           </w:tcPr>
           <w:p>
             <w:pPr>
-              <w:pStyle w:val="Pr-formataoHTML"/>
+              <w:pStyle w:val="HTMLPreformatted"/>
               <w:jc w:val="both"/>
               <w:cnfStyle w:val="000000100000" w:firstRow="0" w:lastRow="0" w:firstColumn="0" w:lastColumn="0" w:oddVBand="0" w:evenVBand="0" w:oddHBand="1" w:evenHBand="0" w:firstRowFirstColumn="0" w:firstRowLastColumn="0" w:lastRowFirstColumn="0" w:lastRowLastColumn="0"/>
               <w:rPr>
@@ -3408,7 +3408,7 @@
           </w:tcPr>
           <w:p>
             <w:pPr>
-              <w:pStyle w:val="Pr-formataoHTML"/>
+              <w:pStyle w:val="HTMLPreformatted"/>
               <w:jc w:val="both"/>
               <w:cnfStyle w:val="000000000000" w:firstRow="0" w:lastRow="0" w:firstColumn="0" w:lastColumn="0" w:oddVBand="0" w:evenVBand="0" w:oddHBand="0" w:evenHBand="0" w:firstRowFirstColumn="0" w:firstRowLastColumn="0" w:lastRowFirstColumn="0" w:lastRowLastColumn="0"/>
               <w:rPr>
@@ -3480,7 +3480,7 @@
           </w:tcPr>
           <w:p>
             <w:pPr>
-              <w:pStyle w:val="Pr-formataoHTML"/>
+              <w:pStyle w:val="HTMLPreformatted"/>
               <w:jc w:val="both"/>
               <w:cnfStyle w:val="000000100000" w:firstRow="0" w:lastRow="0" w:firstColumn="0" w:lastColumn="0" w:oddVBand="0" w:evenVBand="0" w:oddHBand="1" w:evenHBand="0" w:firstRowFirstColumn="0" w:firstRowLastColumn="0" w:lastRowFirstColumn="0" w:lastRowLastColumn="0"/>
               <w:rPr>
@@ -3549,7 +3549,7 @@
           </w:tcPr>
           <w:p>
             <w:pPr>
-              <w:pStyle w:val="Pr-formataoHTML"/>
+              <w:pStyle w:val="HTMLPreformatted"/>
               <w:jc w:val="both"/>
               <w:cnfStyle w:val="000000000000" w:firstRow="0" w:lastRow="0" w:firstColumn="0" w:lastColumn="0" w:oddVBand="0" w:evenVBand="0" w:oddHBand="0" w:evenHBand="0" w:firstRowFirstColumn="0" w:firstRowLastColumn="0" w:lastRowFirstColumn="0" w:lastRowLastColumn="0"/>
               <w:rPr>
@@ -3621,7 +3621,7 @@
           </w:tcPr>
           <w:p>
             <w:pPr>
-              <w:pStyle w:val="Pr-formataoHTML"/>
+              <w:pStyle w:val="HTMLPreformatted"/>
               <w:jc w:val="both"/>
               <w:cnfStyle w:val="000000100000" w:firstRow="0" w:lastRow="0" w:firstColumn="0" w:lastColumn="0" w:oddVBand="0" w:evenVBand="0" w:oddHBand="1" w:evenHBand="0" w:firstRowFirstColumn="0" w:firstRowLastColumn="0" w:lastRowFirstColumn="0" w:lastRowLastColumn="0"/>
               <w:rPr>
@@ -3690,7 +3690,7 @@
           </w:tcPr>
           <w:p>
             <w:pPr>
-              <w:pStyle w:val="Pr-formataoHTML"/>
+              <w:pStyle w:val="HTMLPreformatted"/>
               <w:jc w:val="both"/>
               <w:cnfStyle w:val="000000000000" w:firstRow="0" w:lastRow="0" w:firstColumn="0" w:lastColumn="0" w:oddVBand="0" w:evenVBand="0" w:oddHBand="0" w:evenHBand="0" w:firstRowFirstColumn="0" w:firstRowLastColumn="0" w:lastRowFirstColumn="0" w:lastRowLastColumn="0"/>
               <w:rPr>
@@ -3762,7 +3762,7 @@
           </w:tcPr>
           <w:p>
             <w:pPr>
-              <w:pStyle w:val="Pr-formataoHTML"/>
+              <w:pStyle w:val="HTMLPreformatted"/>
               <w:jc w:val="both"/>
               <w:cnfStyle w:val="000000100000" w:firstRow="0" w:lastRow="0" w:firstColumn="0" w:lastColumn="0" w:oddVBand="0" w:evenVBand="0" w:oddHBand="1" w:evenHBand="0" w:firstRowFirstColumn="0" w:firstRowLastColumn="0" w:lastRowFirstColumn="0" w:lastRowLastColumn="0"/>
               <w:rPr>
@@ -3831,7 +3831,7 @@
           </w:tcPr>
           <w:p>
             <w:pPr>
-              <w:pStyle w:val="Pr-formataoHTML"/>
+              <w:pStyle w:val="HTMLPreformatted"/>
               <w:jc w:val="both"/>
               <w:cnfStyle w:val="000000000000" w:firstRow="0" w:lastRow="0" w:firstColumn="0" w:lastColumn="0" w:oddVBand="0" w:evenVBand="0" w:oddHBand="0" w:evenHBand="0" w:firstRowFirstColumn="0" w:firstRowLastColumn="0" w:lastRowFirstColumn="0" w:lastRowLastColumn="0"/>
               <w:rPr>
@@ -3903,7 +3903,7 @@
           </w:tcPr>
           <w:p>
             <w:pPr>
-              <w:pStyle w:val="Pr-formataoHTML"/>
+              <w:pStyle w:val="HTMLPreformatted"/>
               <w:jc w:val="both"/>
               <w:cnfStyle w:val="000000100000" w:firstRow="0" w:lastRow="0" w:firstColumn="0" w:lastColumn="0" w:oddVBand="0" w:evenVBand="0" w:oddHBand="1" w:evenHBand="0" w:firstRowFirstColumn="0" w:firstRowLastColumn="0" w:lastRowFirstColumn="0" w:lastRowLastColumn="0"/>
               <w:rPr>
@@ -3972,7 +3972,7 @@
           </w:tcPr>
           <w:p>
             <w:pPr>
-              <w:pStyle w:val="Pr-formataoHTML"/>
+              <w:pStyle w:val="HTMLPreformatted"/>
               <w:jc w:val="both"/>
               <w:cnfStyle w:val="000000000000" w:firstRow="0" w:lastRow="0" w:firstColumn="0" w:lastColumn="0" w:oddVBand="0" w:evenVBand="0" w:oddHBand="0" w:evenHBand="0" w:firstRowFirstColumn="0" w:firstRowLastColumn="0" w:lastRowFirstColumn="0" w:lastRowLastColumn="0"/>
               <w:rPr>
@@ -4044,7 +4044,7 @@
           </w:tcPr>
           <w:p>
             <w:pPr>
-              <w:pStyle w:val="Pr-formataoHTML"/>
+              <w:pStyle w:val="HTMLPreformatted"/>
               <w:jc w:val="both"/>
               <w:cnfStyle w:val="000000100000" w:firstRow="0" w:lastRow="0" w:firstColumn="0" w:lastColumn="0" w:oddVBand="0" w:evenVBand="0" w:oddHBand="1" w:evenHBand="0" w:firstRowFirstColumn="0" w:firstRowLastColumn="0" w:lastRowFirstColumn="0" w:lastRowLastColumn="0"/>
               <w:rPr>
@@ -4104,7 +4104,7 @@
           </w:tcPr>
           <w:p>
             <w:pPr>
-              <w:pStyle w:val="Pr-formataoHTML"/>
+              <w:pStyle w:val="HTMLPreformatted"/>
               <w:jc w:val="both"/>
               <w:cnfStyle w:val="000000000000" w:firstRow="0" w:lastRow="0" w:firstColumn="0" w:lastColumn="0" w:oddVBand="0" w:evenVBand="0" w:oddHBand="0" w:evenHBand="0" w:firstRowFirstColumn="0" w:firstRowLastColumn="0" w:lastRowFirstColumn="0" w:lastRowLastColumn="0"/>
               <w:rPr>
@@ -4240,7 +4240,7 @@
           </w:tcPr>
           <w:p>
             <w:pPr>
-              <w:pStyle w:val="Pr-formataoHTML"/>
+              <w:pStyle w:val="HTMLPreformatted"/>
               <w:jc w:val="both"/>
               <w:cnfStyle w:val="000000000000" w:firstRow="0" w:lastRow="0" w:firstColumn="0" w:lastColumn="0" w:oddVBand="0" w:evenVBand="0" w:oddHBand="0" w:evenHBand="0" w:firstRowFirstColumn="0" w:firstRowLastColumn="0" w:lastRowFirstColumn="0" w:lastRowLastColumn="0"/>
               <w:rPr>
@@ -4303,7 +4303,7 @@
           </w:tcPr>
           <w:p>
             <w:pPr>
-              <w:pStyle w:val="Pr-formataoHTML"/>
+              <w:pStyle w:val="HTMLPreformatted"/>
               <w:jc w:val="both"/>
               <w:cnfStyle w:val="000000100000" w:firstRow="0" w:lastRow="0" w:firstColumn="0" w:lastColumn="0" w:oddVBand="0" w:evenVBand="0" w:oddHBand="1" w:evenHBand="0" w:firstRowFirstColumn="0" w:firstRowLastColumn="0" w:lastRowFirstColumn="0" w:lastRowLastColumn="0"/>
               <w:rPr>
@@ -4363,7 +4363,7 @@
           </w:tcPr>
           <w:p>
             <w:pPr>
-              <w:pStyle w:val="Pr-formataoHTML"/>
+              <w:pStyle w:val="HTMLPreformatted"/>
               <w:jc w:val="both"/>
               <w:cnfStyle w:val="000000000000" w:firstRow="0" w:lastRow="0" w:firstColumn="0" w:lastColumn="0" w:oddVBand="0" w:evenVBand="0" w:oddHBand="0" w:evenHBand="0" w:firstRowFirstColumn="0" w:firstRowLastColumn="0" w:lastRowFirstColumn="0" w:lastRowLastColumn="0"/>
               <w:rPr>
@@ -4427,7 +4427,7 @@
           </w:tcPr>
           <w:p>
             <w:pPr>
-              <w:pStyle w:val="Pr-formataoHTML"/>
+              <w:pStyle w:val="HTMLPreformatted"/>
               <w:jc w:val="both"/>
               <w:cnfStyle w:val="000000100000" w:firstRow="0" w:lastRow="0" w:firstColumn="0" w:lastColumn="0" w:oddVBand="0" w:evenVBand="0" w:oddHBand="1" w:evenHBand="0" w:firstRowFirstColumn="0" w:firstRowLastColumn="0" w:lastRowFirstColumn="0" w:lastRowLastColumn="0"/>
               <w:rPr>
@@ -4487,7 +4487,7 @@
           </w:tcPr>
           <w:p>
             <w:pPr>
-              <w:pStyle w:val="Pr-formataoHTML"/>
+              <w:pStyle w:val="HTMLPreformatted"/>
               <w:jc w:val="both"/>
               <w:cnfStyle w:val="000000000000" w:firstRow="0" w:lastRow="0" w:firstColumn="0" w:lastColumn="0" w:oddVBand="0" w:evenVBand="0" w:oddHBand="0" w:evenHBand="0" w:firstRowFirstColumn="0" w:firstRowLastColumn="0" w:lastRowFirstColumn="0" w:lastRowLastColumn="0"/>
               <w:rPr>
@@ -4550,7 +4550,7 @@
           </w:tcPr>
           <w:p>
             <w:pPr>
-              <w:pStyle w:val="Pr-formataoHTML"/>
+              <w:pStyle w:val="HTMLPreformatted"/>
               <w:jc w:val="both"/>
               <w:cnfStyle w:val="000000100000" w:firstRow="0" w:lastRow="0" w:firstColumn="0" w:lastColumn="0" w:oddVBand="0" w:evenVBand="0" w:oddHBand="1" w:evenHBand="0" w:firstRowFirstColumn="0" w:firstRowLastColumn="0" w:lastRowFirstColumn="0" w:lastRowLastColumn="0"/>
               <w:rPr>
@@ -4610,7 +4610,7 @@
           </w:tcPr>
           <w:p>
             <w:pPr>
-              <w:pStyle w:val="Pr-formataoHTML"/>
+              <w:pStyle w:val="HTMLPreformatted"/>
               <w:jc w:val="both"/>
               <w:cnfStyle w:val="000000000000" w:firstRow="0" w:lastRow="0" w:firstColumn="0" w:lastColumn="0" w:oddVBand="0" w:evenVBand="0" w:oddHBand="0" w:evenHBand="0" w:firstRowFirstColumn="0" w:firstRowLastColumn="0" w:lastRowFirstColumn="0" w:lastRowLastColumn="0"/>
               <w:rPr>
@@ -4673,7 +4673,7 @@
           </w:tcPr>
           <w:p>
             <w:pPr>
-              <w:pStyle w:val="Pr-formataoHTML"/>
+              <w:pStyle w:val="HTMLPreformatted"/>
               <w:jc w:val="both"/>
               <w:cnfStyle w:val="000000100000" w:firstRow="0" w:lastRow="0" w:firstColumn="0" w:lastColumn="0" w:oddVBand="0" w:evenVBand="0" w:oddHBand="1" w:evenHBand="0" w:firstRowFirstColumn="0" w:firstRowLastColumn="0" w:lastRowFirstColumn="0" w:lastRowLastColumn="0"/>
               <w:rPr>
@@ -4733,7 +4733,7 @@
           </w:tcPr>
           <w:p>
             <w:pPr>
-              <w:pStyle w:val="Pr-formataoHTML"/>
+              <w:pStyle w:val="HTMLPreformatted"/>
               <w:jc w:val="both"/>
               <w:cnfStyle w:val="000000000000" w:firstRow="0" w:lastRow="0" w:firstColumn="0" w:lastColumn="0" w:oddVBand="0" w:evenVBand="0" w:oddHBand="0" w:evenHBand="0" w:firstRowFirstColumn="0" w:firstRowLastColumn="0" w:lastRowFirstColumn="0" w:lastRowLastColumn="0"/>
               <w:rPr>
@@ -4796,7 +4796,7 @@
           </w:tcPr>
           <w:p>
             <w:pPr>
-              <w:pStyle w:val="Pr-formataoHTML"/>
+              <w:pStyle w:val="HTMLPreformatted"/>
               <w:jc w:val="both"/>
               <w:cnfStyle w:val="000000100000" w:firstRow="0" w:lastRow="0" w:firstColumn="0" w:lastColumn="0" w:oddVBand="0" w:evenVBand="0" w:oddHBand="1" w:evenHBand="0" w:firstRowFirstColumn="0" w:firstRowLastColumn="0" w:lastRowFirstColumn="0" w:lastRowLastColumn="0"/>
               <w:rPr>
@@ -4919,7 +4919,7 @@
           </w:tcPr>
           <w:p>
             <w:pPr>
-              <w:pStyle w:val="Pr-formataoHTML"/>
+              <w:pStyle w:val="HTMLPreformatted"/>
               <w:jc w:val="both"/>
               <w:cnfStyle w:val="000000100000" w:firstRow="0" w:lastRow="0" w:firstColumn="0" w:lastColumn="0" w:oddVBand="0" w:evenVBand="0" w:oddHBand="1" w:evenHBand="0" w:firstRowFirstColumn="0" w:firstRowLastColumn="0" w:lastRowFirstColumn="0" w:lastRowLastColumn="0"/>
               <w:rPr>
@@ -4979,7 +4979,7 @@
           </w:tcPr>
           <w:p>
             <w:pPr>
-              <w:pStyle w:val="Pr-formataoHTML"/>
+              <w:pStyle w:val="HTMLPreformatted"/>
               <w:jc w:val="both"/>
               <w:cnfStyle w:val="000000000000" w:firstRow="0" w:lastRow="0" w:firstColumn="0" w:lastColumn="0" w:oddVBand="0" w:evenVBand="0" w:oddHBand="0" w:evenHBand="0" w:firstRowFirstColumn="0" w:firstRowLastColumn="0" w:lastRowFirstColumn="0" w:lastRowLastColumn="0"/>
               <w:rPr>
@@ -5042,7 +5042,7 @@
           </w:tcPr>
           <w:p>
             <w:pPr>
-              <w:pStyle w:val="Pr-formataoHTML"/>
+              <w:pStyle w:val="HTMLPreformatted"/>
               <w:jc w:val="both"/>
               <w:cnfStyle w:val="000000100000" w:firstRow="0" w:lastRow="0" w:firstColumn="0" w:lastColumn="0" w:oddVBand="0" w:evenVBand="0" w:oddHBand="1" w:evenHBand="0" w:firstRowFirstColumn="0" w:firstRowLastColumn="0" w:lastRowFirstColumn="0" w:lastRowLastColumn="0"/>
               <w:rPr>
@@ -5102,7 +5102,7 @@
           </w:tcPr>
           <w:p>
             <w:pPr>
-              <w:pStyle w:val="Pr-formataoHTML"/>
+              <w:pStyle w:val="HTMLPreformatted"/>
               <w:jc w:val="both"/>
               <w:cnfStyle w:val="000000000000" w:firstRow="0" w:lastRow="0" w:firstColumn="0" w:lastColumn="0" w:oddVBand="0" w:evenVBand="0" w:oddHBand="0" w:evenHBand="0" w:firstRowFirstColumn="0" w:firstRowLastColumn="0" w:lastRowFirstColumn="0" w:lastRowLastColumn="0"/>
               <w:rPr>
@@ -5252,7 +5252,7 @@
     </w:tbl>
     <w:p>
       <w:pPr>
-        <w:pStyle w:val="PargrafodaLista"/>
+        <w:pStyle w:val="ListParagraph"/>
         <w:jc w:val="both"/>
         <w:rPr>
           <w:rFonts w:ascii="Times New Roman" w:hAnsi="Times New Roman" w:cs="Times New Roman"/>
@@ -5263,7 +5263,7 @@
     </w:p>
     <w:p>
       <w:pPr>
-        <w:pStyle w:val="PargrafodaLista"/>
+        <w:pStyle w:val="ListParagraph"/>
         <w:numPr>
           <w:ilvl w:val="0"/>
           <w:numId w:val="3"/>
@@ -5294,7 +5294,7 @@
     </w:p>
     <w:p>
       <w:pPr>
-        <w:pStyle w:val="PargrafodaLista"/>
+        <w:pStyle w:val="ListParagraph"/>
         <w:numPr>
           <w:ilvl w:val="0"/>
           <w:numId w:val="3"/>
@@ -5386,7 +5386,7 @@
     </w:p>
     <w:p>
       <w:pPr>
-        <w:pStyle w:val="PargrafodaLista"/>
+        <w:pStyle w:val="ListParagraph"/>
         <w:numPr>
           <w:ilvl w:val="0"/>
           <w:numId w:val="3"/>
@@ -5441,7 +5441,7 @@
     </w:p>
     <w:p>
       <w:pPr>
-        <w:pStyle w:val="PargrafodaLista"/>
+        <w:pStyle w:val="ListParagraph"/>
         <w:numPr>
           <w:ilvl w:val="0"/>
           <w:numId w:val="3"/>
@@ -5472,7 +5472,7 @@
     </w:p>
     <w:p>
       <w:pPr>
-        <w:pStyle w:val="Legenda"/>
+        <w:pStyle w:val="Caption"/>
         <w:keepNext/>
         <w:jc w:val="center"/>
         <w:rPr>
@@ -5560,7 +5560,7 @@
     </w:p>
     <w:tbl>
       <w:tblPr>
-        <w:tblStyle w:val="TabeladeGrade4-nfase1"/>
+        <w:tblStyle w:val="GridTable4-Accent1"/>
         <w:tblW w:w="7654" w:type="dxa"/>
         <w:tblInd w:w="846" w:type="dxa"/>
         <w:tblLook w:val="04A0" w:firstRow="1" w:lastRow="0" w:firstColumn="1" w:lastColumn="0" w:noHBand="0" w:noVBand="1"/>
@@ -5580,7 +5580,7 @@
           </w:tcPr>
           <w:p>
             <w:pPr>
-              <w:pStyle w:val="PargrafodaLista"/>
+              <w:pStyle w:val="ListParagraph"/>
               <w:ind w:left="0"/>
               <w:jc w:val="center"/>
               <w:rPr>
@@ -5605,7 +5605,7 @@
           </w:tcPr>
           <w:p>
             <w:pPr>
-              <w:pStyle w:val="PargrafodaLista"/>
+              <w:pStyle w:val="ListParagraph"/>
               <w:ind w:left="0"/>
               <w:jc w:val="center"/>
               <w:cnfStyle w:val="100000000000" w:firstRow="1" w:lastRow="0" w:firstColumn="0" w:lastColumn="0" w:oddVBand="0" w:evenVBand="0" w:oddHBand="0" w:evenHBand="0" w:firstRowFirstColumn="0" w:firstRowLastColumn="0" w:lastRowFirstColumn="0" w:lastRowLastColumn="0"/>
@@ -5637,7 +5637,7 @@
           </w:tcPr>
           <w:p>
             <w:pPr>
-              <w:pStyle w:val="PargrafodaLista"/>
+              <w:pStyle w:val="ListParagraph"/>
               <w:ind w:left="0"/>
               <w:jc w:val="both"/>
               <w:rPr>
@@ -5650,7 +5650,7 @@
             </w:pPr>
             <w:r>
               <w:rPr>
-                <w:rStyle w:val="Forte"/>
+                <w:rStyle w:val="Strong"/>
                 <w:rFonts w:ascii="Times New Roman" w:hAnsi="Times New Roman" w:cs="Times New Roman"/>
                 <w:b/>
                 <w:color w:val="1F4E79" w:themeColor="accent5" w:themeShade="80"/>
@@ -5667,7 +5667,7 @@
           </w:tcPr>
           <w:p>
             <w:pPr>
-              <w:pStyle w:val="PargrafodaLista"/>
+              <w:pStyle w:val="ListParagraph"/>
               <w:ind w:left="0"/>
               <w:jc w:val="both"/>
               <w:cnfStyle w:val="000000100000" w:firstRow="0" w:lastRow="0" w:firstColumn="0" w:lastColumn="0" w:oddVBand="0" w:evenVBand="0" w:oddHBand="1" w:evenHBand="0" w:firstRowFirstColumn="0" w:firstRowLastColumn="0" w:lastRowFirstColumn="0" w:lastRowLastColumn="0"/>
@@ -5696,7 +5696,7 @@
           </w:tcPr>
           <w:p>
             <w:pPr>
-              <w:pStyle w:val="PargrafodaLista"/>
+              <w:pStyle w:val="ListParagraph"/>
               <w:ind w:left="0"/>
               <w:jc w:val="both"/>
               <w:rPr>
@@ -5709,7 +5709,7 @@
             </w:pPr>
             <w:r>
               <w:rPr>
-                <w:rStyle w:val="Forte"/>
+                <w:rStyle w:val="Strong"/>
                 <w:rFonts w:ascii="Times New Roman" w:hAnsi="Times New Roman" w:cs="Times New Roman"/>
                 <w:b/>
                 <w:color w:val="1F4E79" w:themeColor="accent5" w:themeShade="80"/>
@@ -5726,7 +5726,7 @@
           </w:tcPr>
           <w:p>
             <w:pPr>
-              <w:pStyle w:val="PargrafodaLista"/>
+              <w:pStyle w:val="ListParagraph"/>
               <w:ind w:left="0"/>
               <w:jc w:val="both"/>
               <w:cnfStyle w:val="000000000000" w:firstRow="0" w:lastRow="0" w:firstColumn="0" w:lastColumn="0" w:oddVBand="0" w:evenVBand="0" w:oddHBand="0" w:evenHBand="0" w:firstRowFirstColumn="0" w:firstRowLastColumn="0" w:lastRowFirstColumn="0" w:lastRowLastColumn="0"/>
@@ -5758,7 +5758,7 @@
           </w:tcPr>
           <w:p>
             <w:pPr>
-              <w:pStyle w:val="PargrafodaLista"/>
+              <w:pStyle w:val="ListParagraph"/>
               <w:ind w:left="0"/>
               <w:jc w:val="both"/>
               <w:rPr>
@@ -5771,7 +5771,7 @@
             </w:pPr>
             <w:r>
               <w:rPr>
-                <w:rStyle w:val="Forte"/>
+                <w:rStyle w:val="Strong"/>
                 <w:rFonts w:ascii="Times New Roman" w:hAnsi="Times New Roman" w:cs="Times New Roman"/>
                 <w:b/>
                 <w:color w:val="1F4E79" w:themeColor="accent5" w:themeShade="80"/>
@@ -5788,7 +5788,7 @@
           </w:tcPr>
           <w:p>
             <w:pPr>
-              <w:pStyle w:val="PargrafodaLista"/>
+              <w:pStyle w:val="ListParagraph"/>
               <w:ind w:left="0"/>
               <w:jc w:val="both"/>
               <w:cnfStyle w:val="000000100000" w:firstRow="0" w:lastRow="0" w:firstColumn="0" w:lastColumn="0" w:oddVBand="0" w:evenVBand="0" w:oddHBand="1" w:evenHBand="0" w:firstRowFirstColumn="0" w:firstRowLastColumn="0" w:lastRowFirstColumn="0" w:lastRowLastColumn="0"/>
@@ -5817,7 +5817,7 @@
           </w:tcPr>
           <w:p>
             <w:pPr>
-              <w:pStyle w:val="PargrafodaLista"/>
+              <w:pStyle w:val="ListParagraph"/>
               <w:ind w:left="0"/>
               <w:jc w:val="both"/>
               <w:rPr>
@@ -5844,7 +5844,7 @@
           </w:tcPr>
           <w:p>
             <w:pPr>
-              <w:pStyle w:val="PargrafodaLista"/>
+              <w:pStyle w:val="ListParagraph"/>
               <w:ind w:left="0"/>
               <w:jc w:val="both"/>
               <w:cnfStyle w:val="000000000000" w:firstRow="0" w:lastRow="0" w:firstColumn="0" w:lastColumn="0" w:oddVBand="0" w:evenVBand="0" w:oddHBand="0" w:evenHBand="0" w:firstRowFirstColumn="0" w:firstRowLastColumn="0" w:lastRowFirstColumn="0" w:lastRowLastColumn="0"/>
@@ -5962,7 +5962,7 @@
       <w:pPr>
         <w:jc w:val="both"/>
         <w:rPr>
-          <w:rStyle w:val="Forte"/>
+          <w:rStyle w:val="Strong"/>
           <w:rFonts w:ascii="Times New Roman" w:hAnsi="Times New Roman" w:cs="Times New Roman"/>
           <w:sz w:val="24"/>
           <w:szCs w:val="24"/>
@@ -6003,7 +6003,7 @@
       </w:r>
       <w:r>
         <w:rPr>
-          <w:rStyle w:val="Forte"/>
+          <w:rStyle w:val="Strong"/>
           <w:rFonts w:ascii="Times New Roman" w:hAnsi="Times New Roman" w:cs="Times New Roman"/>
           <w:sz w:val="24"/>
           <w:szCs w:val="24"/>
@@ -6012,7 +6012,7 @@
       </w:r>
       <w:r>
         <w:rPr>
-          <w:rStyle w:val="Forte"/>
+          <w:rStyle w:val="Strong"/>
           <w:rFonts w:ascii="Times New Roman" w:hAnsi="Times New Roman" w:cs="Times New Roman"/>
           <w:sz w:val="24"/>
           <w:szCs w:val="24"/>
@@ -6024,7 +6024,7 @@
       <w:pPr>
         <w:jc w:val="both"/>
         <w:rPr>
-          <w:rStyle w:val="Forte"/>
+          <w:rStyle w:val="Strong"/>
           <w:rFonts w:ascii="Times New Roman" w:hAnsi="Times New Roman" w:cs="Times New Roman"/>
           <w:b w:val="0"/>
           <w:sz w:val="24"/>
@@ -6033,7 +6033,7 @@
       </w:pPr>
       <w:r>
         <w:rPr>
-          <w:rStyle w:val="Forte"/>
+          <w:rStyle w:val="Strong"/>
           <w:rFonts w:ascii="Times New Roman" w:hAnsi="Times New Roman" w:cs="Times New Roman"/>
           <w:sz w:val="24"/>
           <w:szCs w:val="24"/>
@@ -6042,7 +6042,7 @@
       </w:r>
       <w:r>
         <w:rPr>
-          <w:rStyle w:val="Forte"/>
+          <w:rStyle w:val="Strong"/>
           <w:rFonts w:ascii="Times New Roman" w:hAnsi="Times New Roman" w:cs="Times New Roman"/>
           <w:b w:val="0"/>
           <w:sz w:val="24"/>
@@ -6117,17 +6117,17 @@
     </w:p>
     <w:p>
       <w:pPr>
-        <w:pStyle w:val="Legenda"/>
+        <w:pStyle w:val="Caption"/>
         <w:jc w:val="center"/>
         <w:rPr>
-          <w:rStyle w:val="Forte"/>
+          <w:rStyle w:val="Strong"/>
           <w:rFonts w:ascii="Times New Roman" w:hAnsi="Times New Roman" w:cs="Times New Roman"/>
           <w:b w:val="0"/>
           <w:sz w:val="24"/>
           <w:szCs w:val="24"/>
         </w:rPr>
       </w:pPr>
-      <w:bookmarkStart w:id="1" w:name="_Toc509315155"/>
+      <w:bookmarkStart w:id="2" w:name="_Toc509315155"/>
       <w:r>
         <w:rPr>
           <w:rFonts w:ascii="Times New Roman" w:hAnsi="Times New Roman" w:cs="Times New Roman"/>
@@ -6185,7 +6185,7 @@
         </w:rPr>
         <w:t xml:space="preserve"> - Concedendo permissões aos usuários</w:t>
       </w:r>
-      <w:bookmarkEnd w:id="1"/>
+      <w:bookmarkEnd w:id="2"/>
     </w:p>
     <w:p>
       <w:pPr>
@@ -6245,7 +6245,7 @@
     </w:p>
     <w:p>
       <w:pPr>
-        <w:pStyle w:val="Legenda"/>
+        <w:pStyle w:val="Caption"/>
         <w:jc w:val="center"/>
         <w:rPr>
           <w:rFonts w:ascii="Times New Roman" w:hAnsi="Times New Roman" w:cs="Times New Roman"/>
@@ -6253,7 +6253,7 @@
           <w:szCs w:val="24"/>
         </w:rPr>
       </w:pPr>
-      <w:bookmarkStart w:id="2" w:name="_Toc509315156"/>
+      <w:bookmarkStart w:id="3" w:name="_Toc509315156"/>
       <w:r>
         <w:rPr>
           <w:rFonts w:ascii="Times New Roman" w:hAnsi="Times New Roman" w:cs="Times New Roman"/>
@@ -6337,7 +6337,7 @@
         </w:rPr>
         <w:t xml:space="preserve"> acessando a base de dados.</w:t>
       </w:r>
-      <w:bookmarkEnd w:id="2"/>
+      <w:bookmarkEnd w:id="3"/>
     </w:p>
     <w:p>
       <w:pPr>
@@ -6399,7 +6399,7 @@
     </w:p>
     <w:p>
       <w:pPr>
-        <w:pStyle w:val="Legenda"/>
+        <w:pStyle w:val="Caption"/>
         <w:jc w:val="center"/>
         <w:rPr>
           <w:rFonts w:ascii="Times New Roman" w:hAnsi="Times New Roman" w:cs="Times New Roman"/>
@@ -6408,7 +6408,7 @@
           <w:szCs w:val="24"/>
         </w:rPr>
       </w:pPr>
-      <w:bookmarkStart w:id="3" w:name="_Toc509315157"/>
+      <w:bookmarkStart w:id="4" w:name="_Toc509315157"/>
       <w:r>
         <w:rPr>
           <w:rFonts w:ascii="Times New Roman" w:hAnsi="Times New Roman" w:cs="Times New Roman"/>
@@ -6484,7 +6484,7 @@
         </w:rPr>
         <w:t xml:space="preserve"> fazendo uma consulta na tabela produto.</w:t>
       </w:r>
-      <w:bookmarkEnd w:id="3"/>
+      <w:bookmarkEnd w:id="4"/>
     </w:p>
     <w:p>
       <w:pPr>
@@ -6545,7 +6545,7 @@
     </w:p>
     <w:p>
       <w:pPr>
-        <w:pStyle w:val="Legenda"/>
+        <w:pStyle w:val="Caption"/>
         <w:jc w:val="center"/>
         <w:rPr>
           <w:rFonts w:ascii="Times New Roman" w:hAnsi="Times New Roman" w:cs="Times New Roman"/>
@@ -6554,7 +6554,7 @@
           <w:szCs w:val="24"/>
         </w:rPr>
       </w:pPr>
-      <w:bookmarkStart w:id="4" w:name="_Toc509315158"/>
+      <w:bookmarkStart w:id="5" w:name="_Toc509315158"/>
       <w:r>
         <w:rPr>
           <w:rFonts w:ascii="Times New Roman" w:hAnsi="Times New Roman" w:cs="Times New Roman"/>
@@ -6630,7 +6630,7 @@
         </w:rPr>
         <w:t xml:space="preserve"> acessando a base de dados.</w:t>
       </w:r>
-      <w:bookmarkEnd w:id="4"/>
+      <w:bookmarkEnd w:id="5"/>
     </w:p>
     <w:p>
       <w:pPr>
@@ -7038,7 +7038,7 @@
     </w:p>
     <w:p>
       <w:pPr>
-        <w:pStyle w:val="Legenda"/>
+        <w:pStyle w:val="Caption"/>
         <w:jc w:val="center"/>
         <w:rPr>
           <w:rFonts w:ascii="Times New Roman" w:hAnsi="Times New Roman" w:cs="Times New Roman"/>
@@ -7046,7 +7046,7 @@
           <w:szCs w:val="24"/>
         </w:rPr>
       </w:pPr>
-      <w:bookmarkStart w:id="5" w:name="_Toc509315159"/>
+      <w:bookmarkStart w:id="6" w:name="_Toc509315159"/>
       <w:r>
         <w:rPr>
           <w:rFonts w:ascii="Times New Roman" w:hAnsi="Times New Roman" w:cs="Times New Roman"/>
@@ -7122,7 +7122,7 @@
         </w:rPr>
         <w:t>.</w:t>
       </w:r>
-      <w:bookmarkEnd w:id="5"/>
+      <w:bookmarkEnd w:id="6"/>
     </w:p>
     <w:p>
       <w:pPr>
@@ -7189,7 +7189,7 @@
     </w:p>
     <w:p>
       <w:pPr>
-        <w:pStyle w:val="Legenda"/>
+        <w:pStyle w:val="Caption"/>
         <w:jc w:val="center"/>
         <w:rPr>
           <w:rFonts w:ascii="Times New Roman" w:hAnsi="Times New Roman" w:cs="Times New Roman"/>
@@ -7197,7 +7197,7 @@
           <w:szCs w:val="24"/>
         </w:rPr>
       </w:pPr>
-      <w:bookmarkStart w:id="6" w:name="_Toc509315160"/>
+      <w:bookmarkStart w:id="7" w:name="_Toc509315160"/>
       <w:r>
         <w:rPr>
           <w:rFonts w:ascii="Times New Roman" w:hAnsi="Times New Roman" w:cs="Times New Roman"/>
@@ -7255,7 +7255,7 @@
         </w:rPr>
         <w:t>- Listando os usuários do SGBD</w:t>
       </w:r>
-      <w:bookmarkEnd w:id="6"/>
+      <w:bookmarkEnd w:id="7"/>
     </w:p>
     <w:p>
       <w:pPr>
@@ -7480,7 +7480,7 @@
     </w:p>
     <w:p>
       <w:pPr>
-        <w:pStyle w:val="Legenda"/>
+        <w:pStyle w:val="Caption"/>
         <w:jc w:val="center"/>
         <w:rPr>
           <w:rFonts w:ascii="Times New Roman" w:hAnsi="Times New Roman" w:cs="Times New Roman"/>
@@ -7489,7 +7489,7 @@
           <w:szCs w:val="24"/>
         </w:rPr>
       </w:pPr>
-      <w:bookmarkStart w:id="7" w:name="_Toc509315161"/>
+      <w:bookmarkStart w:id="8" w:name="_Toc509315161"/>
       <w:r>
         <w:rPr>
           <w:rFonts w:ascii="Times New Roman" w:hAnsi="Times New Roman" w:cs="Times New Roman"/>
@@ -7547,7 +7547,7 @@
         </w:rPr>
         <w:t>- Listando privilégios do usuários.</w:t>
       </w:r>
-      <w:bookmarkEnd w:id="7"/>
+      <w:bookmarkEnd w:id="8"/>
     </w:p>
     <w:p>
       <w:pPr>
@@ -7638,7 +7638,7 @@
     </w:p>
     <w:p>
       <w:pPr>
-        <w:pStyle w:val="PargrafodaLista"/>
+        <w:pStyle w:val="ListParagraph"/>
         <w:numPr>
           <w:ilvl w:val="0"/>
           <w:numId w:val="4"/>
@@ -7688,7 +7688,7 @@
     </w:p>
     <w:p>
       <w:pPr>
-        <w:pStyle w:val="PargrafodaLista"/>
+        <w:pStyle w:val="ListParagraph"/>
         <w:ind w:left="993"/>
         <w:jc w:val="both"/>
         <w:rPr>
@@ -7700,7 +7700,7 @@
     </w:p>
     <w:p>
       <w:pPr>
-        <w:pStyle w:val="PargrafodaLista"/>
+        <w:pStyle w:val="ListParagraph"/>
         <w:keepNext/>
         <w:ind w:left="993"/>
         <w:jc w:val="center"/>
@@ -7765,7 +7765,7 @@
     </w:p>
     <w:p>
       <w:pPr>
-        <w:pStyle w:val="Legenda"/>
+        <w:pStyle w:val="Caption"/>
         <w:ind w:firstLine="567"/>
         <w:jc w:val="center"/>
         <w:rPr>
@@ -7774,7 +7774,7 @@
           <w:szCs w:val="24"/>
         </w:rPr>
       </w:pPr>
-      <w:bookmarkStart w:id="8" w:name="_Toc509315162"/>
+      <w:bookmarkStart w:id="9" w:name="_Toc509315162"/>
       <w:r>
         <w:rPr>
           <w:rFonts w:ascii="Times New Roman" w:hAnsi="Times New Roman" w:cs="Times New Roman"/>
@@ -7841,12 +7841,12 @@
         </w:rPr>
         <w:t>userOne</w:t>
       </w:r>
-      <w:bookmarkEnd w:id="8"/>
+      <w:bookmarkEnd w:id="9"/>
       <w:proofErr w:type="spellEnd"/>
     </w:p>
     <w:p>
       <w:pPr>
-        <w:pStyle w:val="PargrafodaLista"/>
+        <w:pStyle w:val="ListParagraph"/>
         <w:numPr>
           <w:ilvl w:val="0"/>
           <w:numId w:val="4"/>
@@ -7905,7 +7905,7 @@
     </w:p>
     <w:p>
       <w:pPr>
-        <w:pStyle w:val="PargrafodaLista"/>
+        <w:pStyle w:val="ListParagraph"/>
         <w:ind w:left="993"/>
         <w:rPr>
           <w:rFonts w:ascii="Times New Roman" w:hAnsi="Times New Roman" w:cs="Times New Roman"/>
@@ -7916,7 +7916,7 @@
     </w:p>
     <w:p>
       <w:pPr>
-        <w:pStyle w:val="PargrafodaLista"/>
+        <w:pStyle w:val="ListParagraph"/>
         <w:keepNext/>
         <w:ind w:left="993"/>
         <w:jc w:val="center"/>
@@ -7981,7 +7981,7 @@
     </w:p>
     <w:p>
       <w:pPr>
-        <w:pStyle w:val="Legenda"/>
+        <w:pStyle w:val="Caption"/>
         <w:ind w:firstLine="567"/>
         <w:jc w:val="center"/>
         <w:rPr>
@@ -7990,7 +7990,7 @@
           <w:szCs w:val="24"/>
         </w:rPr>
       </w:pPr>
-      <w:bookmarkStart w:id="9" w:name="_Toc509315163"/>
+      <w:bookmarkStart w:id="10" w:name="_Toc509315163"/>
       <w:r>
         <w:rPr>
           <w:rFonts w:ascii="Times New Roman" w:hAnsi="Times New Roman" w:cs="Times New Roman"/>
@@ -8066,11 +8066,11 @@
         </w:rPr>
         <w:t>.</w:t>
       </w:r>
-      <w:bookmarkEnd w:id="9"/>
-    </w:p>
-    <w:p>
-      <w:pPr>
-        <w:pStyle w:val="PargrafodaLista"/>
+      <w:bookmarkEnd w:id="10"/>
+    </w:p>
+    <w:p>
+      <w:pPr>
+        <w:pStyle w:val="ListParagraph"/>
         <w:numPr>
           <w:ilvl w:val="0"/>
           <w:numId w:val="4"/>
@@ -8129,7 +8129,7 @@
     </w:p>
     <w:p>
       <w:pPr>
-        <w:pStyle w:val="PargrafodaLista"/>
+        <w:pStyle w:val="ListParagraph"/>
         <w:ind w:left="993"/>
         <w:rPr>
           <w:rFonts w:ascii="Times New Roman" w:hAnsi="Times New Roman" w:cs="Times New Roman"/>
@@ -8140,7 +8140,7 @@
     </w:p>
     <w:p>
       <w:pPr>
-        <w:pStyle w:val="PargrafodaLista"/>
+        <w:pStyle w:val="ListParagraph"/>
         <w:keepNext/>
         <w:ind w:left="993"/>
         <w:jc w:val="center"/>
@@ -8198,7 +8198,7 @@
     </w:p>
     <w:p>
       <w:pPr>
-        <w:pStyle w:val="Legenda"/>
+        <w:pStyle w:val="Caption"/>
         <w:ind w:left="4111" w:hanging="2410"/>
         <w:rPr>
           <w:rFonts w:ascii="Times New Roman" w:hAnsi="Times New Roman" w:cs="Times New Roman"/>
@@ -8206,7 +8206,7 @@
           <w:szCs w:val="24"/>
         </w:rPr>
       </w:pPr>
-      <w:bookmarkStart w:id="10" w:name="_Toc509315164"/>
+      <w:bookmarkStart w:id="11" w:name="_Toc509315164"/>
       <w:r>
         <w:rPr>
           <w:rFonts w:ascii="Times New Roman" w:hAnsi="Times New Roman" w:cs="Times New Roman"/>
@@ -8300,11 +8300,11 @@
         </w:rPr>
         <w:t xml:space="preserve"> recém criada.</w:t>
       </w:r>
-      <w:bookmarkEnd w:id="10"/>
-    </w:p>
-    <w:p>
-      <w:pPr>
-        <w:pStyle w:val="PargrafodaLista"/>
+      <w:bookmarkEnd w:id="11"/>
+    </w:p>
+    <w:p>
+      <w:pPr>
+        <w:pStyle w:val="ListParagraph"/>
         <w:numPr>
           <w:ilvl w:val="0"/>
           <w:numId w:val="4"/>
@@ -8347,7 +8347,7 @@
     </w:p>
     <w:p>
       <w:pPr>
-        <w:pStyle w:val="PargrafodaLista"/>
+        <w:pStyle w:val="ListParagraph"/>
         <w:ind w:left="993"/>
         <w:jc w:val="both"/>
         <w:rPr>
@@ -8359,7 +8359,7 @@
     </w:p>
     <w:p>
       <w:pPr>
-        <w:pStyle w:val="PargrafodaLista"/>
+        <w:pStyle w:val="ListParagraph"/>
         <w:keepNext/>
         <w:ind w:left="993"/>
         <w:jc w:val="center"/>
@@ -8417,7 +8417,7 @@
     </w:p>
     <w:p>
       <w:pPr>
-        <w:pStyle w:val="Legenda"/>
+        <w:pStyle w:val="Caption"/>
         <w:jc w:val="center"/>
         <w:rPr>
           <w:rFonts w:ascii="Times New Roman" w:hAnsi="Times New Roman" w:cs="Times New Roman"/>
@@ -8425,7 +8425,7 @@
           <w:szCs w:val="24"/>
         </w:rPr>
       </w:pPr>
-      <w:bookmarkStart w:id="11" w:name="_Toc509315165"/>
+      <w:bookmarkStart w:id="12" w:name="_Toc509315165"/>
       <w:r>
         <w:rPr>
           <w:rFonts w:ascii="Times New Roman" w:hAnsi="Times New Roman" w:cs="Times New Roman"/>
@@ -8501,7 +8501,7 @@
         </w:rPr>
         <w:t xml:space="preserve"> a base de dados.</w:t>
       </w:r>
-      <w:bookmarkEnd w:id="11"/>
+      <w:bookmarkEnd w:id="12"/>
     </w:p>
     <w:p/>
     <w:p>
@@ -8544,7 +8544,7 @@
     </w:p>
     <w:p>
       <w:pPr>
-        <w:pStyle w:val="PargrafodaLista"/>
+        <w:pStyle w:val="ListParagraph"/>
         <w:numPr>
           <w:ilvl w:val="0"/>
           <w:numId w:val="1"/>
@@ -8720,7 +8720,7 @@
     </w:p>
     <w:p>
       <w:pPr>
-        <w:pStyle w:val="Legenda"/>
+        <w:pStyle w:val="Caption"/>
         <w:jc w:val="center"/>
         <w:rPr>
           <w:rFonts w:ascii="Times New Roman" w:hAnsi="Times New Roman" w:cs="Times New Roman"/>
@@ -8744,7 +8744,7 @@
         </w:rPr>
         <w:tab/>
       </w:r>
-      <w:bookmarkStart w:id="12" w:name="_Toc509315166"/>
+      <w:bookmarkStart w:id="13" w:name="_Toc509315166"/>
       <w:r>
         <w:rPr>
           <w:rFonts w:ascii="Times New Roman" w:hAnsi="Times New Roman" w:cs="Times New Roman"/>
@@ -8805,7 +8805,7 @@
       <w:r>
         <w:t>.</w:t>
       </w:r>
-      <w:bookmarkEnd w:id="12"/>
+      <w:bookmarkEnd w:id="13"/>
     </w:p>
     <w:p>
       <w:pPr>
@@ -8842,25 +8842,23 @@
           <w:sz w:val="24"/>
           <w:szCs w:val="24"/>
         </w:rPr>
-        <w:t xml:space="preserve"> através da </w:t>
-      </w:r>
-      <w:proofErr w:type="spellStart"/>
-      <w:r>
-        <w:rPr>
-          <w:rFonts w:ascii="Times New Roman" w:hAnsi="Times New Roman" w:cs="Times New Roman"/>
-          <w:sz w:val="24"/>
-          <w:szCs w:val="24"/>
-        </w:rPr>
-        <w:t>maquina</w:t>
-      </w:r>
-      <w:proofErr w:type="spellEnd"/>
-      <w:r>
-        <w:rPr>
-          <w:rFonts w:ascii="Times New Roman" w:hAnsi="Times New Roman" w:cs="Times New Roman"/>
-          <w:sz w:val="24"/>
-          <w:szCs w:val="24"/>
-        </w:rPr>
-        <w:t xml:space="preserve"> de IP 25.68.68.253 é capaz de selecionar e inserir em todas as tabelas do banco </w:t>
+        <w:t xml:space="preserve"> através da m</w:t>
+      </w:r>
+      <w:r>
+        <w:rPr>
+          <w:rFonts w:ascii="Times New Roman" w:hAnsi="Times New Roman" w:cs="Times New Roman"/>
+          <w:sz w:val="24"/>
+          <w:szCs w:val="24"/>
+        </w:rPr>
+        <w:t>á</w:t>
+      </w:r>
+      <w:r>
+        <w:rPr>
+          <w:rFonts w:ascii="Times New Roman" w:hAnsi="Times New Roman" w:cs="Times New Roman"/>
+          <w:sz w:val="24"/>
+          <w:szCs w:val="24"/>
+        </w:rPr>
+        <w:t xml:space="preserve">quina de IP 25.68.68.253 é capaz de selecionar e inserir em todas as tabelas do banco </w:t>
       </w:r>
       <w:r>
         <w:rPr>
@@ -9018,7 +9016,7 @@
     </w:p>
     <w:p>
       <w:pPr>
-        <w:pStyle w:val="Legenda"/>
+        <w:pStyle w:val="Caption"/>
         <w:jc w:val="center"/>
         <w:rPr>
           <w:rFonts w:ascii="Times New Roman" w:hAnsi="Times New Roman" w:cs="Times New Roman"/>
@@ -9042,7 +9040,7 @@
         </w:rPr>
         <w:tab/>
       </w:r>
-      <w:bookmarkStart w:id="13" w:name="_Toc509315167"/>
+      <w:bookmarkStart w:id="14" w:name="_Toc509315167"/>
       <w:r>
         <w:rPr>
           <w:rFonts w:ascii="Times New Roman" w:hAnsi="Times New Roman" w:cs="Times New Roman"/>
@@ -9100,7 +9098,7 @@
         </w:rPr>
         <w:t>- Criando role.</w:t>
       </w:r>
-      <w:bookmarkEnd w:id="13"/>
+      <w:bookmarkEnd w:id="14"/>
     </w:p>
     <w:p>
       <w:pPr>
@@ -9229,7 +9227,7 @@
     </w:p>
     <w:p>
       <w:pPr>
-        <w:pStyle w:val="Legenda"/>
+        <w:pStyle w:val="Caption"/>
         <w:jc w:val="center"/>
         <w:rPr>
           <w:rFonts w:ascii="Times New Roman" w:hAnsi="Times New Roman" w:cs="Times New Roman"/>
@@ -9253,7 +9251,7 @@
         </w:rPr>
         <w:tab/>
       </w:r>
-      <w:bookmarkStart w:id="14" w:name="_Toc509315168"/>
+      <w:bookmarkStart w:id="15" w:name="_Toc509315168"/>
       <w:r>
         <w:rPr>
           <w:rFonts w:ascii="Times New Roman" w:hAnsi="Times New Roman" w:cs="Times New Roman"/>
@@ -9329,7 +9327,7 @@
         </w:rPr>
         <w:t xml:space="preserve"> permissões para a role.</w:t>
       </w:r>
-      <w:bookmarkEnd w:id="14"/>
+      <w:bookmarkEnd w:id="15"/>
     </w:p>
     <w:p>
       <w:pPr>
@@ -9439,7 +9437,7 @@
     </w:p>
     <w:p>
       <w:pPr>
-        <w:pStyle w:val="Legenda"/>
+        <w:pStyle w:val="Caption"/>
         <w:jc w:val="center"/>
         <w:rPr>
           <w:rFonts w:ascii="Times New Roman" w:hAnsi="Times New Roman" w:cs="Times New Roman"/>
@@ -9463,7 +9461,7 @@
         </w:rPr>
         <w:tab/>
       </w:r>
-      <w:bookmarkStart w:id="15" w:name="_Toc509315169"/>
+      <w:bookmarkStart w:id="16" w:name="_Toc509315169"/>
       <w:r>
         <w:rPr>
           <w:rFonts w:ascii="Times New Roman" w:hAnsi="Times New Roman" w:cs="Times New Roman"/>
@@ -9521,7 +9519,7 @@
         </w:rPr>
         <w:t>- Atribuindo role para os usuários.</w:t>
       </w:r>
-      <w:bookmarkEnd w:id="15"/>
+      <w:bookmarkEnd w:id="16"/>
     </w:p>
     <w:p>
       <w:pPr>
@@ -9606,8 +9604,17 @@
         </w:rPr>
         <w:t>Na versão do MySQL que está sendo utilizado pelo grupo não é permitido esse tipo de operação.</w:t>
       </w:r>
-      <w:bookmarkStart w:id="16" w:name="_GoBack"/>
-      <w:bookmarkEnd w:id="16"/>
+    </w:p>
+    <w:p>
+      <w:pPr>
+        <w:ind w:left="709"/>
+        <w:jc w:val="both"/>
+        <w:rPr>
+          <w:rFonts w:ascii="Times New Roman" w:hAnsi="Times New Roman" w:cs="Times New Roman"/>
+          <w:sz w:val="24"/>
+          <w:szCs w:val="24"/>
+        </w:rPr>
+      </w:pPr>
     </w:p>
     <w:p>
       <w:pPr>
@@ -9815,16 +9822,14 @@
         </w:rPr>
         <w:t xml:space="preserve">om que as tabelas estejam disponíveis apenas para a leitura e não escrita, possibilitando assim a cópia física das tabelas sem risco de inserção de dados; </w:t>
       </w:r>
-      <w:proofErr w:type="gramStart"/>
-      <w:r>
-        <w:rPr>
-          <w:rFonts w:ascii="Times New Roman" w:hAnsi="Times New Roman" w:cs="Times New Roman"/>
-          <w:sz w:val="24"/>
-          <w:szCs w:val="24"/>
-        </w:rPr>
-        <w:t>Existe</w:t>
-      </w:r>
-      <w:proofErr w:type="gramEnd"/>
+      <w:r>
+        <w:rPr>
+          <w:rFonts w:ascii="Times New Roman" w:hAnsi="Times New Roman" w:cs="Times New Roman"/>
+          <w:sz w:val="24"/>
+          <w:szCs w:val="24"/>
+        </w:rPr>
+        <w:t>existe</w:t>
+      </w:r>
       <w:r>
         <w:rPr>
           <w:rFonts w:ascii="Times New Roman" w:hAnsi="Times New Roman" w:cs="Times New Roman"/>
@@ -10946,6 +10951,14 @@
           <w:szCs w:val="24"/>
         </w:rPr>
         <w:t>(3KB)), em questão de tempo o lógico foi mais rápido por ter de se realizar apenas um comando. Nas figuras abaixo apresentam-se as informações da quantidade de espaço ocupado por cada arquivo, e os comandos para realizar cada backup;</w:t>
+      </w:r>
+      <w:r>
+        <w:rPr>
+          <w:rFonts w:ascii="Times New Roman" w:hAnsi="Times New Roman" w:cs="Times New Roman"/>
+          <w:sz w:val="24"/>
+          <w:szCs w:val="24"/>
+        </w:rPr>
+        <w:t xml:space="preserve"> ambos os backup foram realizados de maneira local, e não foi realizado o backup incremental pois o mesmo é necessário realizar o físico e depois para cada operação realizada se salva os conteúdos, como a única operação pedida era a de comparação de tamanho, então ele possuiria o mesmo tamanho que o backup físico.</w:t>
       </w:r>
     </w:p>
     <w:p>
@@ -11009,7 +11022,7 @@
     </w:p>
     <w:p>
       <w:pPr>
-        <w:pStyle w:val="Legenda"/>
+        <w:pStyle w:val="Caption"/>
         <w:jc w:val="center"/>
         <w:rPr>
           <w:rFonts w:ascii="Times New Roman" w:hAnsi="Times New Roman" w:cs="Times New Roman"/>
@@ -11454,16 +11467,6 @@
           <w:szCs w:val="24"/>
         </w:rPr>
       </w:pPr>
-    </w:p>
-    <w:p>
-      <w:pPr>
-        <w:jc w:val="both"/>
-        <w:rPr>
-          <w:rFonts w:ascii="Times New Roman" w:hAnsi="Times New Roman" w:cs="Times New Roman"/>
-          <w:sz w:val="24"/>
-          <w:szCs w:val="24"/>
-        </w:rPr>
-      </w:pPr>
       <w:r>
         <w:rPr>
           <w:rFonts w:ascii="Times New Roman" w:hAnsi="Times New Roman" w:cs="Times New Roman"/>
@@ -11623,7 +11626,7 @@
 <w:hdr xmlns:wpc="http://schemas.microsoft.com/office/word/2010/wordprocessingCanvas" xmlns:cx="http://schemas.microsoft.com/office/drawing/2014/chartex" xmlns:cx1="http://schemas.microsoft.com/office/drawing/2015/9/8/chartex" xmlns:cx2="http://schemas.microsoft.com/office/drawing/2015/10/21/chartex" xmlns:cx3="http://schemas.microsoft.com/office/drawing/2016/5/9/chartex" xmlns:cx4="http://schemas.microsoft.com/office/drawing/2016/5/10/chartex" xmlns:cx5="http://schemas.microsoft.com/office/drawing/2016/5/11/chartex" xmlns:cx6="http://schemas.microsoft.com/office/drawing/2016/5/12/chartex" xmlns:cx7="http://schemas.microsoft.com/office/drawing/2016/5/13/chartex" xmlns:cx8="http://schemas.microsoft.com/office/drawing/2016/5/14/chartex" xmlns:mc="http://schemas.openxmlformats.org/markup-compatibility/2006" xmlns:aink="http://schemas.microsoft.com/office/drawing/2016/ink" xmlns:am3d="http://schemas.microsoft.com/office/drawing/2017/model3d" xmlns:o="urn:schemas-microsoft-com:office:office" xmlns:r="http://schemas.openxmlformats.org/officeDocument/2006/relationships" xmlns:m="http://schemas.openxmlformats.org/officeDocument/2006/math" xmlns:v="urn:schemas-microsoft-com:vml" xmlns:wp14="http://schemas.microsoft.com/office/word/2010/wordprocessingDrawing" xmlns:wp="http://schemas.openxmlformats.org/drawingml/2006/wordprocessingDrawing" xmlns:w10="urn:schemas-microsoft-com:office:word" xmlns:w="http://schemas.openxmlformats.org/wordprocessingml/2006/main" xmlns:w14="http://schemas.microsoft.com/office/word/2010/wordml" xmlns:w15="http://schemas.microsoft.com/office/word/2012/wordml" xmlns:w16cid="http://schemas.microsoft.com/office/word/2016/wordml/cid" xmlns:w16se="http://schemas.microsoft.com/office/word/2015/wordml/symex" xmlns:wpg="http://schemas.microsoft.com/office/word/2010/wordprocessingGroup" xmlns:wpi="http://schemas.microsoft.com/office/word/2010/wordprocessingInk" xmlns:wne="http://schemas.microsoft.com/office/word/2006/wordml" xmlns:wps="http://schemas.microsoft.com/office/word/2010/wordprocessingShape" mc:Ignorable="w14 w15 w16se w16cid wp14">
   <w:p>
     <w:pPr>
-      <w:pStyle w:val="Cabealho"/>
+      <w:pStyle w:val="Header"/>
       <w:jc w:val="both"/>
     </w:pPr>
     <w:r>
@@ -11689,12 +11692,12 @@
   </w:p>
   <w:p>
     <w:pPr>
-      <w:pStyle w:val="Cabealho"/>
+      <w:pStyle w:val="Header"/>
     </w:pPr>
   </w:p>
   <w:p>
     <w:pPr>
-      <w:pStyle w:val="Cabealho"/>
+      <w:pStyle w:val="Header"/>
     </w:pPr>
   </w:p>
 </w:hdr>
@@ -12516,13 +12519,13 @@
     <w:name w:val="Normal"/>
     <w:qFormat/>
   </w:style>
-  <w:style w:type="character" w:default="1" w:styleId="Fontepargpadro">
+  <w:style w:type="character" w:default="1" w:styleId="DefaultParagraphFont">
     <w:name w:val="Default Paragraph Font"/>
     <w:uiPriority w:val="1"/>
     <w:semiHidden/>
     <w:unhideWhenUsed/>
   </w:style>
-  <w:style w:type="table" w:default="1" w:styleId="Tabelanormal">
+  <w:style w:type="table" w:default="1" w:styleId="TableNormal">
     <w:name w:val="Normal Table"/>
     <w:uiPriority w:val="99"/>
     <w:semiHidden/>
@@ -12537,7 +12540,7 @@
       </w:tblCellMar>
     </w:tblPr>
   </w:style>
-  <w:style w:type="numbering" w:default="1" w:styleId="Semlista">
+  <w:style w:type="numbering" w:default="1" w:styleId="NoList">
     <w:name w:val="No List"/>
     <w:uiPriority w:val="99"/>
     <w:semiHidden/>
@@ -12545,7 +12548,7 @@
   </w:style>
   <w:style w:type="character" w:styleId="Hyperlink">
     <w:name w:val="Hyperlink"/>
-    <w:basedOn w:val="Fontepargpadro"/>
+    <w:basedOn w:val="DefaultParagraphFont"/>
     <w:uiPriority w:val="99"/>
     <w:unhideWhenUsed/>
     <w:rsid w:val="00F039C3"/>
@@ -12554,7 +12557,7 @@
       <w:u w:val="single"/>
     </w:rPr>
   </w:style>
-  <w:style w:type="paragraph" w:styleId="ndicedeilustraes">
+  <w:style w:type="paragraph" w:styleId="TableofFigures">
     <w:name w:val="table of figures"/>
     <w:basedOn w:val="Normal"/>
     <w:next w:val="Normal"/>
@@ -12572,10 +12575,10 @@
       <w:szCs w:val="20"/>
     </w:rPr>
   </w:style>
-  <w:style w:type="paragraph" w:styleId="Cabealho">
+  <w:style w:type="paragraph" w:styleId="Header">
     <w:name w:val="header"/>
     <w:basedOn w:val="Normal"/>
-    <w:link w:val="CabealhoChar"/>
+    <w:link w:val="HeaderChar"/>
     <w:uiPriority w:val="99"/>
     <w:unhideWhenUsed/>
     <w:rsid w:val="00F039C3"/>
@@ -12587,17 +12590,17 @@
       <w:spacing w:after="0" w:line="240" w:lineRule="auto"/>
     </w:pPr>
   </w:style>
-  <w:style w:type="character" w:customStyle="1" w:styleId="CabealhoChar">
-    <w:name w:val="Cabeçalho Char"/>
-    <w:basedOn w:val="Fontepargpadro"/>
-    <w:link w:val="Cabealho"/>
+  <w:style w:type="character" w:customStyle="1" w:styleId="HeaderChar">
+    <w:name w:val="Header Char"/>
+    <w:basedOn w:val="DefaultParagraphFont"/>
+    <w:link w:val="Header"/>
     <w:uiPriority w:val="99"/>
     <w:rsid w:val="00F039C3"/>
   </w:style>
-  <w:style w:type="paragraph" w:styleId="Rodap">
+  <w:style w:type="paragraph" w:styleId="Footer">
     <w:name w:val="footer"/>
     <w:basedOn w:val="Normal"/>
-    <w:link w:val="RodapChar"/>
+    <w:link w:val="FooterChar"/>
     <w:uiPriority w:val="99"/>
     <w:unhideWhenUsed/>
     <w:rsid w:val="00F039C3"/>
@@ -12609,14 +12612,14 @@
       <w:spacing w:after="0" w:line="240" w:lineRule="auto"/>
     </w:pPr>
   </w:style>
-  <w:style w:type="character" w:customStyle="1" w:styleId="RodapChar">
-    <w:name w:val="Rodapé Char"/>
-    <w:basedOn w:val="Fontepargpadro"/>
-    <w:link w:val="Rodap"/>
+  <w:style w:type="character" w:customStyle="1" w:styleId="FooterChar">
+    <w:name w:val="Footer Char"/>
+    <w:basedOn w:val="DefaultParagraphFont"/>
+    <w:link w:val="Footer"/>
     <w:uiPriority w:val="99"/>
     <w:rsid w:val="00F039C3"/>
   </w:style>
-  <w:style w:type="paragraph" w:styleId="PargrafodaLista">
+  <w:style w:type="paragraph" w:styleId="ListParagraph">
     <w:name w:val="List Paragraph"/>
     <w:basedOn w:val="Normal"/>
     <w:uiPriority w:val="34"/>
@@ -12629,7 +12632,7 @@
   </w:style>
   <w:style w:type="character" w:customStyle="1" w:styleId="UnresolvedMention1">
     <w:name w:val="Unresolved Mention1"/>
-    <w:basedOn w:val="Fontepargpadro"/>
+    <w:basedOn w:val="DefaultParagraphFont"/>
     <w:uiPriority w:val="99"/>
     <w:semiHidden/>
     <w:unhideWhenUsed/>
@@ -12639,9 +12642,9 @@
       <w:shd w:val="clear" w:color="auto" w:fill="E6E6E6"/>
     </w:rPr>
   </w:style>
-  <w:style w:type="character" w:styleId="CdigoHTML">
+  <w:style w:type="character" w:styleId="HTMLCode">
     <w:name w:val="HTML Code"/>
-    <w:basedOn w:val="Fontepargpadro"/>
+    <w:basedOn w:val="DefaultParagraphFont"/>
     <w:uiPriority w:val="99"/>
     <w:semiHidden/>
     <w:unhideWhenUsed/>
@@ -12652,9 +12655,9 @@
       <w:szCs w:val="20"/>
     </w:rPr>
   </w:style>
-  <w:style w:type="character" w:styleId="Forte">
+  <w:style w:type="character" w:styleId="Strong">
     <w:name w:val="Strong"/>
-    <w:basedOn w:val="Fontepargpadro"/>
+    <w:basedOn w:val="DefaultParagraphFont"/>
     <w:uiPriority w:val="22"/>
     <w:qFormat/>
     <w:rsid w:val="004A500E"/>
@@ -12665,12 +12668,12 @@
   </w:style>
   <w:style w:type="character" w:customStyle="1" w:styleId="Citao1">
     <w:name w:val="Citação1"/>
-    <w:basedOn w:val="Fontepargpadro"/>
+    <w:basedOn w:val="DefaultParagraphFont"/>
     <w:rsid w:val="004A500E"/>
   </w:style>
-  <w:style w:type="table" w:styleId="TabeladeGrade5Escura-nfase1">
+  <w:style w:type="table" w:styleId="GridTable5Dark-Accent1">
     <w:name w:val="Grid Table 5 Dark Accent 1"/>
-    <w:basedOn w:val="Tabelanormal"/>
+    <w:basedOn w:val="TableNormal"/>
     <w:uiPriority w:val="50"/>
     <w:rsid w:val="004A500E"/>
     <w:pPr>
@@ -12774,9 +12777,9 @@
       </w:tcPr>
     </w:tblStylePr>
   </w:style>
-  <w:style w:type="table" w:styleId="TabeladeGrade4-nfase1">
+  <w:style w:type="table" w:styleId="GridTable4-Accent1">
     <w:name w:val="Grid Table 4 Accent 1"/>
-    <w:basedOn w:val="Tabelanormal"/>
+    <w:basedOn w:val="TableNormal"/>
     <w:uiPriority w:val="49"/>
     <w:rsid w:val="004A500E"/>
     <w:pPr>
@@ -12850,10 +12853,10 @@
       </w:tcPr>
     </w:tblStylePr>
   </w:style>
-  <w:style w:type="paragraph" w:styleId="Pr-formataoHTML">
+  <w:style w:type="paragraph" w:styleId="HTMLPreformatted">
     <w:name w:val="HTML Preformatted"/>
     <w:basedOn w:val="Normal"/>
-    <w:link w:val="Pr-formataoHTMLChar"/>
+    <w:link w:val="HTMLPreformattedChar"/>
     <w:uiPriority w:val="99"/>
     <w:unhideWhenUsed/>
     <w:rsid w:val="004A500E"/>
@@ -12885,10 +12888,10 @@
       <w:lang w:eastAsia="pt-BR"/>
     </w:rPr>
   </w:style>
-  <w:style w:type="character" w:customStyle="1" w:styleId="Pr-formataoHTMLChar">
-    <w:name w:val="Pré-formatação HTML Char"/>
-    <w:basedOn w:val="Fontepargpadro"/>
-    <w:link w:val="Pr-formataoHTML"/>
+  <w:style w:type="character" w:customStyle="1" w:styleId="HTMLPreformattedChar">
+    <w:name w:val="HTML Preformatted Char"/>
+    <w:basedOn w:val="DefaultParagraphFont"/>
+    <w:link w:val="HTMLPreformatted"/>
     <w:uiPriority w:val="99"/>
     <w:rsid w:val="004A500E"/>
     <w:rPr>
@@ -12898,9 +12901,9 @@
       <w:lang w:eastAsia="pt-BR"/>
     </w:rPr>
   </w:style>
-  <w:style w:type="table" w:styleId="Tabelacomgrade">
+  <w:style w:type="table" w:styleId="TableGrid">
     <w:name w:val="Table Grid"/>
-    <w:basedOn w:val="Tabelanormal"/>
+    <w:basedOn w:val="TableNormal"/>
     <w:uiPriority w:val="39"/>
     <w:rsid w:val="00E46E2A"/>
     <w:pPr>
@@ -12917,9 +12920,9 @@
       </w:tblBorders>
     </w:tblPr>
   </w:style>
-  <w:style w:type="table" w:styleId="TabeladeGrade5Escura-nfase5">
+  <w:style w:type="table" w:styleId="GridTable5Dark-Accent5">
     <w:name w:val="Grid Table 5 Dark Accent 5"/>
-    <w:basedOn w:val="Tabelanormal"/>
+    <w:basedOn w:val="TableNormal"/>
     <w:uiPriority w:val="50"/>
     <w:rsid w:val="00E46E2A"/>
     <w:pPr>
@@ -13023,9 +13026,9 @@
       </w:tcPr>
     </w:tblStylePr>
   </w:style>
-  <w:style w:type="table" w:styleId="TabeladeGrade4-nfase5">
+  <w:style w:type="table" w:styleId="GridTable4-Accent5">
     <w:name w:val="Grid Table 4 Accent 5"/>
-    <w:basedOn w:val="Tabelanormal"/>
+    <w:basedOn w:val="TableNormal"/>
     <w:uiPriority w:val="49"/>
     <w:rsid w:val="00E46E2A"/>
     <w:pPr>
@@ -13099,7 +13102,7 @@
       </w:tcPr>
     </w:tblStylePr>
   </w:style>
-  <w:style w:type="paragraph" w:styleId="Legenda">
+  <w:style w:type="paragraph" w:styleId="Caption">
     <w:name w:val="caption"/>
     <w:basedOn w:val="Normal"/>
     <w:next w:val="Normal"/>
@@ -13421,7 +13424,7 @@
 </file>
 
 <file path=customXml/itemProps1.xml><?xml version="1.0" encoding="utf-8"?>
-<ds:datastoreItem xmlns:ds="http://schemas.openxmlformats.org/officeDocument/2006/customXml" ds:itemID="{34CC0C6F-4F4C-46CF-9341-B7B4D24279E5}">
+<ds:datastoreItem xmlns:ds="http://schemas.openxmlformats.org/officeDocument/2006/customXml" ds:itemID="{4271271C-7348-4AAE-B950-3367C3C58FC0}">
   <ds:schemaRefs>
     <ds:schemaRef ds:uri="http://schemas.openxmlformats.org/officeDocument/2006/bibliography"/>
   </ds:schemaRefs>

</xml_diff>